<commit_message>
se realizan ajustes de repositorio
</commit_message>
<xml_diff>
--- a/fuentes/93610225_CF01_DU.docx
+++ b/fuentes/93610225_CF01_DU.docx
@@ -599,7 +599,7 @@
               <w:noProof/>
               <w:sz w:val="24"/>
               <w:szCs w:val="24"/>
-              <w:lang w:val="en-US"/>
+              <w:lang w:eastAsia="es-CO"/>
             </w:rPr>
           </w:pPr>
           <w:r>
@@ -611,7 +611,7 @@
           <w:r>
             <w:fldChar w:fldCharType="separate"/>
           </w:r>
-          <w:hyperlink w:anchor="_Toc191555813" w:history="1">
+          <w:hyperlink w:anchor="_Toc194315796" w:history="1">
             <w:r>
               <w:rPr>
                 <w:rStyle w:val="Hipervnculo"/>
@@ -638,7 +638,7 @@
                 <w:noProof/>
                 <w:webHidden/>
               </w:rPr>
-              <w:instrText xml:space="preserve"> PAGEREF _Toc191555813 \h </w:instrText>
+              <w:instrText xml:space="preserve"> PAGEREF _Toc194315796 \h </w:instrText>
             </w:r>
             <w:r>
               <w:rPr>
@@ -681,10 +681,10 @@
               <w:noProof/>
               <w:sz w:val="24"/>
               <w:szCs w:val="24"/>
-              <w:lang w:val="en-US"/>
+              <w:lang w:eastAsia="es-CO"/>
             </w:rPr>
           </w:pPr>
-          <w:hyperlink w:anchor="_Toc191555814" w:history="1">
+          <w:hyperlink w:anchor="_Toc194315797" w:history="1">
             <w:r>
               <w:rPr>
                 <w:rStyle w:val="Hipervnculo"/>
@@ -698,7 +698,7 @@
                 <w:noProof/>
                 <w:sz w:val="24"/>
                 <w:szCs w:val="24"/>
-                <w:lang w:val="en-US"/>
+                <w:lang w:eastAsia="es-CO"/>
               </w:rPr>
               <w:tab/>
             </w:r>
@@ -728,7 +728,7 @@
                 <w:noProof/>
                 <w:webHidden/>
               </w:rPr>
-              <w:instrText xml:space="preserve"> PAGEREF _Toc191555814 \h </w:instrText>
+              <w:instrText xml:space="preserve"> PAGEREF _Toc194315797 \h </w:instrText>
             </w:r>
             <w:r>
               <w:rPr>
@@ -771,10 +771,10 @@
               <w:noProof/>
               <w:sz w:val="24"/>
               <w:szCs w:val="24"/>
-              <w:lang w:val="en-US"/>
+              <w:lang w:eastAsia="es-CO"/>
             </w:rPr>
           </w:pPr>
-          <w:hyperlink w:anchor="_Toc191555815" w:history="1">
+          <w:hyperlink w:anchor="_Toc194315798" w:history="1">
             <w:r>
               <w:rPr>
                 <w:rStyle w:val="Hipervnculo"/>
@@ -794,7 +794,7 @@
                 <w:noProof/>
                 <w:sz w:val="24"/>
                 <w:szCs w:val="24"/>
-                <w:lang w:val="en-US"/>
+                <w:lang w:eastAsia="es-CO"/>
               </w:rPr>
               <w:tab/>
             </w:r>
@@ -824,7 +824,7 @@
                 <w:noProof/>
                 <w:webHidden/>
               </w:rPr>
-              <w:instrText xml:space="preserve"> PAGEREF _Toc191555815 \h </w:instrText>
+              <w:instrText xml:space="preserve"> PAGEREF _Toc194315798 \h </w:instrText>
             </w:r>
             <w:r>
               <w:rPr>
@@ -867,10 +867,10 @@
               <w:noProof/>
               <w:sz w:val="24"/>
               <w:szCs w:val="24"/>
-              <w:lang w:val="en-US"/>
+              <w:lang w:eastAsia="es-CO"/>
             </w:rPr>
           </w:pPr>
-          <w:hyperlink w:anchor="_Toc191555816" w:history="1">
+          <w:hyperlink w:anchor="_Toc194315799" w:history="1">
             <w:r>
               <w:rPr>
                 <w:rStyle w:val="Hipervnculo"/>
@@ -884,7 +884,7 @@
                 <w:noProof/>
                 <w:sz w:val="24"/>
                 <w:szCs w:val="24"/>
-                <w:lang w:val="en-US"/>
+                <w:lang w:eastAsia="es-CO"/>
               </w:rPr>
               <w:tab/>
             </w:r>
@@ -914,7 +914,7 @@
                 <w:noProof/>
                 <w:webHidden/>
               </w:rPr>
-              <w:instrText xml:space="preserve"> PAGEREF _Toc191555816 \h </w:instrText>
+              <w:instrText xml:space="preserve"> PAGEREF _Toc194315799 \h </w:instrText>
             </w:r>
             <w:r>
               <w:rPr>
@@ -957,10 +957,10 @@
               <w:noProof/>
               <w:sz w:val="24"/>
               <w:szCs w:val="24"/>
-              <w:lang w:val="en-US"/>
+              <w:lang w:eastAsia="es-CO"/>
             </w:rPr>
           </w:pPr>
-          <w:hyperlink w:anchor="_Toc191555817" w:history="1">
+          <w:hyperlink w:anchor="_Toc194315800" w:history="1">
             <w:r>
               <w:rPr>
                 <w:rStyle w:val="Hipervnculo"/>
@@ -974,7 +974,7 @@
                 <w:noProof/>
                 <w:sz w:val="24"/>
                 <w:szCs w:val="24"/>
-                <w:lang w:val="en-US"/>
+                <w:lang w:eastAsia="es-CO"/>
               </w:rPr>
               <w:tab/>
             </w:r>
@@ -1004,7 +1004,7 @@
                 <w:noProof/>
                 <w:webHidden/>
               </w:rPr>
-              <w:instrText xml:space="preserve"> PAGEREF _Toc191555817 \h </w:instrText>
+              <w:instrText xml:space="preserve"> PAGEREF _Toc194315800 \h </w:instrText>
             </w:r>
             <w:r>
               <w:rPr>
@@ -1046,10 +1046,10 @@
               <w:noProof/>
               <w:sz w:val="24"/>
               <w:szCs w:val="24"/>
-              <w:lang w:val="en-US"/>
+              <w:lang w:eastAsia="es-CO"/>
             </w:rPr>
           </w:pPr>
-          <w:hyperlink w:anchor="_Toc191555818" w:history="1">
+          <w:hyperlink w:anchor="_Toc194315801" w:history="1">
             <w:r>
               <w:rPr>
                 <w:rStyle w:val="Hipervnculo"/>
@@ -1076,7 +1076,7 @@
                 <w:noProof/>
                 <w:webHidden/>
               </w:rPr>
-              <w:instrText xml:space="preserve"> PAGEREF _Toc191555818 \h </w:instrText>
+              <w:instrText xml:space="preserve"> PAGEREF _Toc194315801 \h </w:instrText>
             </w:r>
             <w:r>
               <w:rPr>
@@ -1118,10 +1118,10 @@
               <w:noProof/>
               <w:sz w:val="24"/>
               <w:szCs w:val="24"/>
-              <w:lang w:val="en-US"/>
+              <w:lang w:eastAsia="es-CO"/>
             </w:rPr>
           </w:pPr>
-          <w:hyperlink w:anchor="_Toc191555819" w:history="1">
+          <w:hyperlink w:anchor="_Toc194315802" w:history="1">
             <w:r>
               <w:rPr>
                 <w:rStyle w:val="Hipervnculo"/>
@@ -1148,7 +1148,7 @@
                 <w:noProof/>
                 <w:webHidden/>
               </w:rPr>
-              <w:instrText xml:space="preserve"> PAGEREF _Toc191555819 \h </w:instrText>
+              <w:instrText xml:space="preserve"> PAGEREF _Toc194315802 \h </w:instrText>
             </w:r>
             <w:r>
               <w:rPr>
@@ -1190,10 +1190,10 @@
               <w:noProof/>
               <w:sz w:val="24"/>
               <w:szCs w:val="24"/>
-              <w:lang w:val="en-US"/>
+              <w:lang w:eastAsia="es-CO"/>
             </w:rPr>
           </w:pPr>
-          <w:hyperlink w:anchor="_Toc191555820" w:history="1">
+          <w:hyperlink w:anchor="_Toc194315803" w:history="1">
             <w:r>
               <w:rPr>
                 <w:rStyle w:val="Hipervnculo"/>
@@ -1220,7 +1220,7 @@
                 <w:noProof/>
                 <w:webHidden/>
               </w:rPr>
-              <w:instrText xml:space="preserve"> PAGEREF _Toc191555820 \h </w:instrText>
+              <w:instrText xml:space="preserve"> PAGEREF _Toc194315803 \h </w:instrText>
             </w:r>
             <w:r>
               <w:rPr>
@@ -1262,10 +1262,10 @@
               <w:noProof/>
               <w:sz w:val="24"/>
               <w:szCs w:val="24"/>
-              <w:lang w:val="en-US"/>
+              <w:lang w:eastAsia="es-CO"/>
             </w:rPr>
           </w:pPr>
-          <w:hyperlink w:anchor="_Toc191555821" w:history="1">
+          <w:hyperlink w:anchor="_Toc194315804" w:history="1">
             <w:r>
               <w:rPr>
                 <w:rStyle w:val="Hipervnculo"/>
@@ -1292,7 +1292,7 @@
                 <w:noProof/>
                 <w:webHidden/>
               </w:rPr>
-              <w:instrText xml:space="preserve"> PAGEREF _Toc191555821 \h </w:instrText>
+              <w:instrText xml:space="preserve"> PAGEREF _Toc194315804 \h </w:instrText>
             </w:r>
             <w:r>
               <w:rPr>
@@ -1334,10 +1334,10 @@
               <w:noProof/>
               <w:sz w:val="24"/>
               <w:szCs w:val="24"/>
-              <w:lang w:val="en-US"/>
+              <w:lang w:eastAsia="es-CO"/>
             </w:rPr>
           </w:pPr>
-          <w:hyperlink w:anchor="_Toc191555822" w:history="1">
+          <w:hyperlink w:anchor="_Toc194315805" w:history="1">
             <w:r>
               <w:rPr>
                 <w:rStyle w:val="Hipervnculo"/>
@@ -1364,7 +1364,7 @@
                 <w:noProof/>
                 <w:webHidden/>
               </w:rPr>
-              <w:instrText xml:space="preserve"> PAGEREF _Toc191555822 \h </w:instrText>
+              <w:instrText xml:space="preserve"> PAGEREF _Toc194315805 \h </w:instrText>
             </w:r>
             <w:r>
               <w:rPr>
@@ -1428,7 +1428,7 @@
           <w:lang w:val="es-CO"/>
         </w:rPr>
       </w:pPr>
-      <w:bookmarkStart w:id="0" w:name="_Toc191555813"/>
+      <w:bookmarkStart w:id="0" w:name="_Toc194315796"/>
       <w:r>
         <w:rPr>
           <w:lang w:val="es-CO"/>
@@ -1489,7 +1489,7 @@
           <w:lang w:val="es-CO"/>
         </w:rPr>
       </w:pPr>
-      <w:bookmarkStart w:id="1" w:name="_Toc191555814"/>
+      <w:bookmarkStart w:id="1" w:name="_Toc194315797"/>
       <w:r>
         <w:rPr>
           <w:lang w:val="es-CO"/>
@@ -1772,7 +1772,7 @@
       <w:pPr>
         <w:pStyle w:val="Ttulo2"/>
       </w:pPr>
-      <w:bookmarkStart w:id="2" w:name="_Toc191555815"/>
+      <w:bookmarkStart w:id="2" w:name="_Toc194315798"/>
       <w:r>
         <w:t>Normas de seguridad</w:t>
       </w:r>
@@ -2006,7 +2006,7 @@
       <w:pPr>
         <w:pStyle w:val="Ttulo1"/>
       </w:pPr>
-      <w:bookmarkStart w:id="3" w:name="_Toc191555816"/>
+      <w:bookmarkStart w:id="3" w:name="_Toc194315799"/>
       <w:r>
         <w:lastRenderedPageBreak/>
         <w:t>Herramientas y equipos de cocina internacional</w:t>
@@ -2039,6 +2039,8 @@
           <w:rStyle w:val="Extranjerismo"/>
           <w:b/>
           <w:bCs/>
+          <w:i/>
+          <w:iCs/>
           <w:lang w:val="es-CO"/>
         </w:rPr>
         <w:t>Caquelón</w:t>
@@ -2054,7 +2056,19 @@
         <w:t xml:space="preserve"> </w:t>
       </w:r>
       <w:r>
-        <w:t>Utensilio tradicional de Suiza y Francia usado para preparar fondues de queso.</w:t>
+        <w:t xml:space="preserve">Utensilio tradicional de Suiza y Francia usado para preparar </w:t>
+      </w:r>
+      <w:r>
+        <w:rPr>
+          <w:rStyle w:val="Extranjerismo"/>
+          <w:i/>
+          <w:iCs/>
+          <w:lang w:val="es-CO"/>
+        </w:rPr>
+        <w:t>fondues</w:t>
+      </w:r>
+      <w:r>
+        <w:t xml:space="preserve"> de queso.</w:t>
       </w:r>
     </w:p>
     <w:p>
@@ -2103,6 +2117,8 @@
       <w:r>
         <w:rPr>
           <w:rStyle w:val="Extranjerismo"/>
+          <w:i/>
+          <w:iCs/>
           <w:lang w:val="es-CO"/>
         </w:rPr>
         <w:t>galettes</w:t>
@@ -2131,6 +2147,8 @@
           <w:rStyle w:val="Extranjerismo"/>
           <w:b/>
           <w:bCs/>
+          <w:i/>
+          <w:iCs/>
           <w:lang w:val="es-CO"/>
         </w:rPr>
         <w:t>Parisien</w:t>
@@ -2162,9 +2180,20 @@
           <w:rStyle w:val="Extranjerismo"/>
           <w:b/>
           <w:bCs/>
+          <w:i/>
+          <w:iCs/>
           <w:lang w:val="es-CO"/>
         </w:rPr>
-        <w:t>Donabe:</w:t>
+        <w:t>Donabe</w:t>
+      </w:r>
+      <w:r>
+        <w:rPr>
+          <w:rStyle w:val="Extranjerismo"/>
+          <w:b/>
+          <w:bCs/>
+          <w:lang w:val="es-CO"/>
+        </w:rPr>
+        <w:t>:</w:t>
       </w:r>
       <w:r>
         <w:t xml:space="preserve"> </w:t>
@@ -2193,6 +2222,8 @@
           <w:rStyle w:val="Extranjerismo"/>
           <w:b/>
           <w:bCs/>
+          <w:i/>
+          <w:iCs/>
           <w:lang w:val="es-CO"/>
         </w:rPr>
         <w:t>Sushi</w:t>
@@ -2213,6 +2244,8 @@
       <w:r>
         <w:rPr>
           <w:rStyle w:val="Extranjerismo"/>
+          <w:i/>
+          <w:iCs/>
           <w:lang w:val="es-CO"/>
         </w:rPr>
         <w:t>sushi</w:t>
@@ -2234,6 +2267,8 @@
           <w:rStyle w:val="Extranjerismo"/>
           <w:b/>
           <w:bCs/>
+          <w:i/>
+          <w:iCs/>
           <w:lang w:val="es-CO"/>
         </w:rPr>
         <w:t>Hangiri</w:t>
@@ -2254,6 +2289,8 @@
       <w:r>
         <w:rPr>
           <w:rStyle w:val="Extranjerismo"/>
+          <w:i/>
+          <w:iCs/>
           <w:lang w:val="es-CO"/>
         </w:rPr>
         <w:t>sushi</w:t>
@@ -2297,6 +2334,8 @@
           <w:rStyle w:val="Extranjerismo"/>
           <w:b/>
           <w:bCs/>
+          <w:i/>
+          <w:iCs/>
           <w:lang w:val="es-CO"/>
         </w:rPr>
         <w:lastRenderedPageBreak/>
@@ -2329,9 +2368,20 @@
           <w:rStyle w:val="Extranjerismo"/>
           <w:b/>
           <w:bCs/>
+          <w:i/>
+          <w:iCs/>
           <w:lang w:val="es-CO"/>
         </w:rPr>
-        <w:t>Paella</w:t>
+        <w:t>Paell</w:t>
+      </w:r>
+      <w:r>
+        <w:rPr>
+          <w:rStyle w:val="Extranjerismo"/>
+          <w:b/>
+          <w:bCs/>
+          <w:lang w:val="es-CO"/>
+        </w:rPr>
+        <w:t>a</w:t>
       </w:r>
       <w:r>
         <w:rPr>
@@ -2389,6 +2439,8 @@
           <w:rStyle w:val="Extranjerismo"/>
           <w:b/>
           <w:bCs/>
+          <w:i/>
+          <w:iCs/>
           <w:lang w:val="es-CO"/>
         </w:rPr>
         <w:t>Escargots</w:t>
@@ -2442,6 +2494,8 @@
           <w:rStyle w:val="Extranjerismo"/>
           <w:b/>
           <w:bCs/>
+          <w:i/>
+          <w:iCs/>
           <w:lang w:val="es-CO"/>
         </w:rPr>
         <w:t>Raclette</w:t>
@@ -2450,6 +2504,8 @@
         <w:rPr>
           <w:b/>
           <w:bCs/>
+          <w:i/>
+          <w:iCs/>
         </w:rPr>
         <w:t>:</w:t>
       </w:r>
@@ -2489,6 +2545,8 @@
           <w:rStyle w:val="Extranjerismo"/>
           <w:b/>
           <w:bCs/>
+          <w:i/>
+          <w:iCs/>
           <w:lang w:val="es-CO"/>
         </w:rPr>
         <w:t>Buffet</w:t>
@@ -2529,7 +2587,23 @@
           <w:b/>
           <w:bCs/>
         </w:rPr>
-        <w:t xml:space="preserve"> Marroquí:</w:t>
+        <w:t xml:space="preserve"> </w:t>
+      </w:r>
+      <w:proofErr w:type="gramStart"/>
+      <w:r>
+        <w:rPr>
+          <w:b/>
+          <w:bCs/>
+        </w:rPr>
+        <w:t>Marroquí</w:t>
+      </w:r>
+      <w:proofErr w:type="gramEnd"/>
+      <w:r>
+        <w:rPr>
+          <w:b/>
+          <w:bCs/>
+        </w:rPr>
+        <w:t>:</w:t>
       </w:r>
       <w:r>
         <w:t xml:space="preserve"> </w:t>
@@ -2603,16 +2677,27 @@
       <w:r>
         <w:rPr>
           <w:rStyle w:val="Extranjerismo"/>
+          <w:i/>
+          <w:iCs/>
           <w:lang w:val="es-CO"/>
         </w:rPr>
         <w:t>waffles</w:t>
       </w:r>
       <w:r>
-        <w:t xml:space="preserve"> o </w:t>
+        <w:t xml:space="preserve"> o</w:t>
+      </w:r>
+      <w:r>
+        <w:rPr>
+          <w:i/>
+          <w:iCs/>
+        </w:rPr>
+        <w:t xml:space="preserve"> </w:t>
       </w:r>
       <w:r>
         <w:rPr>
           <w:rStyle w:val="Extranjerismo"/>
+          <w:i/>
+          <w:iCs/>
           <w:lang w:val="es-CO"/>
         </w:rPr>
         <w:t>gofres</w:t>
@@ -2658,7 +2743,7 @@
       <w:pPr>
         <w:pStyle w:val="Ttulo1"/>
       </w:pPr>
-      <w:bookmarkStart w:id="4" w:name="_Toc191555817"/>
+      <w:bookmarkStart w:id="4" w:name="_Toc194315800"/>
       <w:r>
         <w:lastRenderedPageBreak/>
         <w:t>Cocina internacional</w:t>
@@ -2694,6 +2779,8 @@
       <w:r>
         <w:rPr>
           <w:rStyle w:val="Extranjerismo"/>
+          <w:i/>
+          <w:iCs/>
           <w:lang w:val="es-CO"/>
         </w:rPr>
         <w:t>bifé</w:t>
@@ -2820,16 +2907,10 @@
           <w:noProof/>
         </w:rPr>
         <w:drawing>
-          <wp:inline distT="0" distB="0" distL="0" distR="0" wp14:anchorId="5B3DBD88" wp14:editId="17F38EF2">
-            <wp:extent cx="4711094" cy="2651760"/>
-            <wp:effectExtent l="0" t="0" r="0" b="0"/>
-            <wp:docPr id="212835854" name="Imagen 1">
-              <a:extLst xmlns:a="http://schemas.openxmlformats.org/drawingml/2006/main">
-                <a:ext uri="{C183D7F6-B498-43B3-948B-1728B52AA6E4}">
-                  <adec:decorative xmlns:adec="http://schemas.microsoft.com/office/drawing/2017/decorative" val="1"/>
-                </a:ext>
-              </a:extLst>
-            </wp:docPr>
+          <wp:inline distT="0" distB="0" distL="0" distR="0" wp14:anchorId="6AC0BB2F" wp14:editId="0B03AD0A">
+            <wp:extent cx="2724150" cy="2028825"/>
+            <wp:effectExtent l="0" t="0" r="0" b="9525"/>
+            <wp:docPr id="1927306800" name="Imagen 1"/>
             <wp:cNvGraphicFramePr>
               <a:graphicFrameLocks xmlns:a="http://schemas.openxmlformats.org/drawingml/2006/main" noChangeAspect="1"/>
             </wp:cNvGraphicFramePr>
@@ -2837,41 +2918,30 @@
               <a:graphicData uri="http://schemas.openxmlformats.org/drawingml/2006/picture">
                 <pic:pic xmlns:pic="http://schemas.openxmlformats.org/drawingml/2006/picture">
                   <pic:nvPicPr>
-                    <pic:cNvPr id="212835854" name="Imagen 1">
-                      <a:extLst>
-                        <a:ext uri="{C183D7F6-B498-43B3-948B-1728B52AA6E4}">
-                          <adec:decorative xmlns:adec="http://schemas.microsoft.com/office/drawing/2017/decorative" val="1"/>
-                        </a:ext>
-                      </a:extLst>
-                    </pic:cNvPr>
+                    <pic:cNvPr id="1927306800" name=""/>
                     <pic:cNvPicPr/>
                   </pic:nvPicPr>
-                  <pic:blipFill>
-                    <a:blip r:embed="rId10">
-                      <a:extLst>
-                        <a:ext uri="{BEBA8EAE-BF5A-486C-A8C5-ECC9F3942E4B}">
-                          <a14:imgProps xmlns:a14="http://schemas.microsoft.com/office/drawing/2010/main">
-                            <a14:imgLayer r:embed="rId11">
-                              <a14:imgEffect>
-                                <a14:saturation sat="99000"/>
-                              </a14:imgEffect>
-                            </a14:imgLayer>
-                          </a14:imgProps>
-                        </a:ext>
-                      </a:extLst>
-                    </a:blip>
-                    <a:stretch>
-                      <a:fillRect/>
-                    </a:stretch>
+                  <pic:blipFill rotWithShape="1">
+                    <a:blip r:embed="rId10"/>
+                    <a:srcRect l="11378" t="20149" r="42789" b="15797"/>
+                    <a:stretch/>
                   </pic:blipFill>
-                  <pic:spPr>
+                  <pic:spPr bwMode="auto">
                     <a:xfrm>
                       <a:off x="0" y="0"/>
-                      <a:ext cx="4711094" cy="2651760"/>
+                      <a:ext cx="2724150" cy="2028825"/>
                     </a:xfrm>
                     <a:prstGeom prst="rect">
                       <a:avLst/>
                     </a:prstGeom>
+                    <a:ln>
+                      <a:noFill/>
+                    </a:ln>
+                    <a:extLst>
+                      <a:ext uri="{53640926-AAD7-44D8-BBD7-CCE9431645EC}">
+                        <a14:shadowObscured xmlns:a14="http://schemas.microsoft.com/office/drawing/2010/main"/>
+                      </a:ext>
+                    </a:extLst>
                   </pic:spPr>
                 </pic:pic>
               </a:graphicData>
@@ -2888,7 +2958,7 @@
           <w:b/>
         </w:rPr>
       </w:pPr>
-      <w:hyperlink r:id="rId12" w:history="1">
+      <w:hyperlink r:id="rId11" w:history="1">
         <w:r>
           <w:rPr>
             <w:rStyle w:val="Hipervnculo"/>
@@ -2961,29 +3031,29 @@
               <w:t xml:space="preserve"> E</w:t>
             </w:r>
             <w:r>
-              <w:t xml:space="preserve">ste primer capítulo de la serie de cocina internacional nos lleva a explorar la rica gastronomía de España, destacando su </w:t>
+              <w:t>ste primer capítulo de la serie de cocina internacional nos lleva a explorar la rica gastronomía de España, destacando su diversidad cultural y la influencia de diferentes tradiciones culinarias.</w:t>
+            </w:r>
+            <w:r>
+              <w:t xml:space="preserve"> </w:t>
+            </w:r>
+            <w:r>
+              <w:t>En est</w:t>
+            </w:r>
+            <w:r>
+              <w:t>a guía</w:t>
+            </w:r>
+            <w:r>
+              <w:t xml:space="preserve">, </w:t>
+            </w:r>
+            <w:r>
+              <w:t>se</w:t>
+            </w:r>
+            <w:r>
+              <w:t xml:space="preserve"> </w:t>
             </w:r>
             <w:r>
               <w:lastRenderedPageBreak/>
-              <w:t>diversidad cultural y la influencia de diferentes tradiciones culinarias.</w:t>
-            </w:r>
-            <w:r>
-              <w:t xml:space="preserve"> </w:t>
-            </w:r>
-            <w:r>
-              <w:t>En est</w:t>
-            </w:r>
-            <w:r>
-              <w:t>a guía</w:t>
-            </w:r>
-            <w:r>
-              <w:t xml:space="preserve">, </w:t>
-            </w:r>
-            <w:r>
-              <w:t>se</w:t>
-            </w:r>
-            <w:r>
-              <w:t xml:space="preserve"> explora la influencia de la gastronomía española en el arte y la cultura, destacando la conexión entre la comida y la identidad cultural.</w:t>
+              <w:t>explora la influencia de la gastronomía española en el arte y la cultura, destacando la conexión entre la comida y la identidad cultural.</w:t>
             </w:r>
             <w:r>
               <w:t xml:space="preserve"> </w:t>
@@ -3035,7 +3105,7 @@
           <w:lang w:val="es-CO"/>
         </w:rPr>
       </w:pPr>
-      <w:bookmarkStart w:id="5" w:name="_Toc191555818"/>
+      <w:bookmarkStart w:id="5" w:name="_Toc194315801"/>
       <w:r>
         <w:rPr>
           <w:lang w:val="es-CO"/>
@@ -3081,10 +3151,10 @@
                     <pic:cNvPicPr/>
                   </pic:nvPicPr>
                   <pic:blipFill>
-                    <a:blip r:embed="rId13">
+                    <a:blip r:embed="rId12">
                       <a:extLst>
                         <a:ext uri="{96DAC541-7B7A-43D3-8B79-37D633B846F1}">
-                          <asvg:svgBlip xmlns:asvg="http://schemas.microsoft.com/office/drawing/2016/SVG/main" r:embed="rId14"/>
+                          <asvg:svgBlip xmlns:asvg="http://schemas.microsoft.com/office/drawing/2016/SVG/main" r:embed="rId13"/>
                         </a:ext>
                       </a:extLst>
                     </a:blip>
@@ -3141,7 +3211,7 @@
           <w:lang w:val="es-CO"/>
         </w:rPr>
       </w:pPr>
-      <w:bookmarkStart w:id="6" w:name="_Toc191555819"/>
+      <w:bookmarkStart w:id="6" w:name="_Toc194315802"/>
       <w:r>
         <w:rPr>
           <w:lang w:val="es-CO"/>
@@ -3280,11 +3350,19 @@
                 <w:lang w:val="es-CO"/>
               </w:rPr>
             </w:pPr>
-            <w:r>
-              <w:rPr>
-                <w:lang w:val="es-CO"/>
-              </w:rPr>
-              <w:t>Rimac Seguros. (s. f.). Ergonomía física. Estándares y requisitos legales nacional e internacional.</w:t>
+            <w:proofErr w:type="spellStart"/>
+            <w:r>
+              <w:rPr>
+                <w:lang w:val="es-CO"/>
+              </w:rPr>
+              <w:t>Rimac</w:t>
+            </w:r>
+            <w:proofErr w:type="spellEnd"/>
+            <w:r>
+              <w:rPr>
+                <w:lang w:val="es-CO"/>
+              </w:rPr>
+              <w:t xml:space="preserve"> Seguros. (s. f.). Ergonomía física. Estándares y requisitos legales nacional e internacional.</w:t>
             </w:r>
           </w:p>
         </w:tc>
@@ -3319,12 +3397,12 @@
                 <w:rStyle w:val="Hipervnculo"/>
               </w:rPr>
             </w:pPr>
-            <w:hyperlink r:id="rId15" w:history="1">
+            <w:hyperlink r:id="rId14" w:history="1">
               <w:r>
                 <w:rPr>
                   <w:rStyle w:val="Hipervnculo"/>
                 </w:rPr>
-                <w:t>Anexos\FASC-8588152601892167690.pdf</w:t>
+                <w:t>https://prevencionlaboralrimac.com/Cms_Data/Contents/RimacDataBase/Media/fasciculo-prevencion/FASC-8588152601892167690.pdf</w:t>
               </w:r>
             </w:hyperlink>
           </w:p>
@@ -3400,7 +3478,7 @@
                 <w:rStyle w:val="Hipervnculo"/>
               </w:rPr>
             </w:pPr>
-            <w:hyperlink r:id="rId16" w:history="1">
+            <w:hyperlink r:id="rId15" w:history="1">
               <w:r>
                 <w:rPr>
                   <w:rStyle w:val="Hipervnculo"/>
@@ -3445,11 +3523,19 @@
                 <w:lang w:val="es-CO"/>
               </w:rPr>
             </w:pPr>
-            <w:r>
-              <w:rPr>
-                <w:lang w:val="es-CO"/>
-              </w:rPr>
-              <w:t>Bàguena, N. (2007). Las religiones y la cocina.</w:t>
+            <w:proofErr w:type="spellStart"/>
+            <w:r>
+              <w:rPr>
+                <w:lang w:val="es-CO"/>
+              </w:rPr>
+              <w:t>Bàguena</w:t>
+            </w:r>
+            <w:proofErr w:type="spellEnd"/>
+            <w:r>
+              <w:rPr>
+                <w:lang w:val="es-CO"/>
+              </w:rPr>
+              <w:t>, N. (2007). Las religiones y la cocina.</w:t>
             </w:r>
           </w:p>
         </w:tc>
@@ -3484,7 +3570,7 @@
                 <w:rStyle w:val="Hipervnculo"/>
               </w:rPr>
             </w:pPr>
-            <w:hyperlink r:id="rId17" w:history="1">
+            <w:hyperlink r:id="rId16" w:history="1">
               <w:r>
                 <w:rPr>
                   <w:rStyle w:val="Hipervnculo"/>
@@ -3565,12 +3651,12 @@
                 <w:rStyle w:val="Hipervnculo"/>
               </w:rPr>
             </w:pPr>
-            <w:hyperlink r:id="rId18" w:history="1">
+            <w:hyperlink r:id="rId17" w:history="1">
               <w:r>
                 <w:rPr>
                   <w:rStyle w:val="Hipervnculo"/>
                 </w:rPr>
-                <w:t>Anexos\unico.pdf</w:t>
+                <w:t>http://www.um.es/LEQ/MAR/unico.pdf</w:t>
               </w:r>
             </w:hyperlink>
           </w:p>
@@ -3610,11 +3696,61 @@
                 <w:lang w:val="es-CO"/>
               </w:rPr>
             </w:pPr>
-            <w:r>
-              <w:rPr>
-                <w:lang w:val="es-CO"/>
-              </w:rPr>
-              <w:t>GialloZafferano. (2018, 5 de marzo). Risotto alla milanese - Ricetta originale [Video]. YouTube.</w:t>
+            <w:proofErr w:type="spellStart"/>
+            <w:r>
+              <w:rPr>
+                <w:lang w:val="es-CO"/>
+              </w:rPr>
+              <w:t>GialloZafferano</w:t>
+            </w:r>
+            <w:proofErr w:type="spellEnd"/>
+            <w:r>
+              <w:rPr>
+                <w:lang w:val="es-CO"/>
+              </w:rPr>
+              <w:t xml:space="preserve">. (2018, 5 de marzo). Risotto </w:t>
+            </w:r>
+            <w:proofErr w:type="spellStart"/>
+            <w:r>
+              <w:rPr>
+                <w:lang w:val="es-CO"/>
+              </w:rPr>
+              <w:t>alla</w:t>
+            </w:r>
+            <w:proofErr w:type="spellEnd"/>
+            <w:r>
+              <w:rPr>
+                <w:lang w:val="es-CO"/>
+              </w:rPr>
+              <w:t xml:space="preserve"> milanese - </w:t>
+            </w:r>
+            <w:proofErr w:type="spellStart"/>
+            <w:r>
+              <w:rPr>
+                <w:lang w:val="es-CO"/>
+              </w:rPr>
+              <w:t>Ricetta</w:t>
+            </w:r>
+            <w:proofErr w:type="spellEnd"/>
+            <w:r>
+              <w:rPr>
+                <w:lang w:val="es-CO"/>
+              </w:rPr>
+              <w:t xml:space="preserve"> </w:t>
+            </w:r>
+            <w:proofErr w:type="spellStart"/>
+            <w:r>
+              <w:rPr>
+                <w:lang w:val="es-CO"/>
+              </w:rPr>
+              <w:t>originale</w:t>
+            </w:r>
+            <w:proofErr w:type="spellEnd"/>
+            <w:r>
+              <w:rPr>
+                <w:lang w:val="es-CO"/>
+              </w:rPr>
+              <w:t xml:space="preserve"> [Video]. YouTube.</w:t>
             </w:r>
           </w:p>
         </w:tc>
@@ -3649,7 +3785,7 @@
                 <w:rStyle w:val="Hipervnculo"/>
               </w:rPr>
             </w:pPr>
-            <w:hyperlink r:id="rId19" w:history="1">
+            <w:hyperlink r:id="rId18" w:history="1">
               <w:r>
                 <w:rPr>
                   <w:rStyle w:val="Hipervnculo"/>
@@ -3691,11 +3827,19 @@
                 <w:lang w:val="es-CO"/>
               </w:rPr>
             </w:pPr>
-            <w:r>
-              <w:rPr>
-                <w:lang w:val="es-CO"/>
-              </w:rPr>
-              <w:t>Tasty. (2017, 7 de marzo). Ratatouille [Video]. YouTube.</w:t>
+            <w:proofErr w:type="spellStart"/>
+            <w:r>
+              <w:rPr>
+                <w:lang w:val="es-CO"/>
+              </w:rPr>
+              <w:t>Tasty</w:t>
+            </w:r>
+            <w:proofErr w:type="spellEnd"/>
+            <w:r>
+              <w:rPr>
+                <w:lang w:val="es-CO"/>
+              </w:rPr>
+              <w:t>. (2017, 7 de marzo). Ratatouille [Video]. YouTube.</w:t>
             </w:r>
           </w:p>
         </w:tc>
@@ -3730,7 +3874,7 @@
                 <w:rStyle w:val="Hipervnculo"/>
               </w:rPr>
             </w:pPr>
-            <w:hyperlink r:id="rId20" w:history="1">
+            <w:hyperlink r:id="rId19" w:history="1">
               <w:r>
                 <w:rPr>
                   <w:rStyle w:val="Hipervnculo"/>
@@ -3775,11 +3919,19 @@
                 <w:lang w:val="es-CO"/>
               </w:rPr>
             </w:pPr>
-            <w:r>
-              <w:rPr>
-                <w:lang w:val="es-CO"/>
-              </w:rPr>
-              <w:t>CocinaLab. (2019, 15 de junio). Ceviche de pescado peruano - Receta tradicional [Video]. YouTube.</w:t>
+            <w:proofErr w:type="spellStart"/>
+            <w:r>
+              <w:rPr>
+                <w:lang w:val="es-CO"/>
+              </w:rPr>
+              <w:t>CocinaLab</w:t>
+            </w:r>
+            <w:proofErr w:type="spellEnd"/>
+            <w:r>
+              <w:rPr>
+                <w:lang w:val="es-CO"/>
+              </w:rPr>
+              <w:t>. (2019, 15 de junio). Ceviche de pescado peruano - Receta tradicional [Video]. YouTube.</w:t>
             </w:r>
           </w:p>
         </w:tc>
@@ -3814,7 +3966,7 @@
                 <w:rStyle w:val="Hipervnculo"/>
               </w:rPr>
             </w:pPr>
-            <w:hyperlink r:id="rId21" w:history="1">
+            <w:hyperlink r:id="rId20" w:history="1">
               <w:r>
                 <w:rPr>
                   <w:rStyle w:val="Hipervnculo"/>
@@ -3833,7 +3985,7 @@
           <w:lang w:val="es-CO"/>
         </w:rPr>
       </w:pPr>
-      <w:bookmarkStart w:id="7" w:name="_Toc191555820"/>
+      <w:bookmarkStart w:id="7" w:name="_Toc194315803"/>
       <w:r>
         <w:rPr>
           <w:lang w:val="es-CO"/>
@@ -4113,7 +4265,7 @@
           <w:lang w:val="es-CO"/>
         </w:rPr>
       </w:pPr>
-      <w:bookmarkStart w:id="8" w:name="_Toc191555821"/>
+      <w:bookmarkStart w:id="8" w:name="_Toc194315804"/>
       <w:r>
         <w:rPr>
           <w:lang w:val="es-CO"/>
@@ -4134,57 +4286,21 @@
         <w:t xml:space="preserve"> </w:t>
       </w:r>
       <w:r>
-        <w:rPr>
-          <w:lang w:val="en-US"/>
-        </w:rPr>
-        <w:t>Armendáriz, J.</w:t>
-      </w:r>
-      <w:r>
-        <w:t xml:space="preserve">  (2017). </w:t>
-      </w:r>
-      <w:r>
-        <w:rPr>
-          <w:i/>
-          <w:iCs/>
-        </w:rPr>
-        <w:t>Seguridad e higiene en la manipulación de alimentos</w:t>
-      </w:r>
-      <w:r>
-        <w:t xml:space="preserve"> (3ª ed.). Ediciones Paraninfo.</w:t>
+        <w:t>Armendáriz, J.  (2017). Seguridad e higiene en la manipulación de alimentos (3ª ed.). Ediciones Paraninfo.</w:t>
       </w:r>
     </w:p>
     <w:p>
       <w:r>
-        <w:t xml:space="preserve">Braun, D. (2015). </w:t>
-      </w:r>
-      <w:r>
-        <w:rPr>
-          <w:i/>
-          <w:iCs/>
-        </w:rPr>
-        <w:t>Higiene en la cocina: Guía para evitar la contaminación de los alimentos</w:t>
-      </w:r>
-      <w:r>
-        <w:t>. Larousse.</w:t>
+        <w:t>Braun, D. (2015). Higiene en la cocina: Guía para evitar la contaminación de los alimentos. Larousse.</w:t>
       </w:r>
     </w:p>
     <w:p>
       <w:r>
-        <w:t xml:space="preserve">Colhogar. (2021). </w:t>
-      </w:r>
-      <w:r>
-        <w:rPr>
-          <w:i/>
-          <w:iCs/>
-        </w:rPr>
-        <w:t>Higiene alimentaria: 10 normas básicas de manipulación de alimentos</w:t>
-      </w:r>
-      <w:r>
-        <w:t>.</w:t>
+        <w:t>Colhogar. (2021). Higiene alimentaria: 10 normas básicas de manipulación de alimentos.</w:t>
       </w:r>
     </w:p>
     <w:p>
-      <w:hyperlink r:id="rId22" w:history="1">
+      <w:hyperlink r:id="rId21" w:history="1">
         <w:r>
           <w:rPr>
             <w:rStyle w:val="Hipervnculo"/>
@@ -4195,7 +4311,7 @@
       <w:r>
         <w:t>​</w:t>
       </w:r>
-      <w:hyperlink r:id="rId23" w:history="1">
+      <w:hyperlink r:id="rId22" w:history="1">
         <w:r>
           <w:rPr>
             <w:rStyle w:val="Hipervnculo"/>
@@ -4206,21 +4322,11 @@
     </w:p>
     <w:p>
       <w:r>
-        <w:t xml:space="preserve">El País. (2025, 8 de febrero). </w:t>
-      </w:r>
-      <w:r>
-        <w:rPr>
-          <w:i/>
-          <w:iCs/>
-        </w:rPr>
-        <w:t>Los utensilios y cacharros indispensables para los cocineros</w:t>
-      </w:r>
-      <w:r>
-        <w:t>.</w:t>
+        <w:t>El País. (2025, 8 de febrero). Los utensilios y cacharros indispensables para los cocineros.</w:t>
       </w:r>
     </w:p>
     <w:p>
-      <w:hyperlink r:id="rId24" w:history="1">
+      <w:hyperlink r:id="rId23" w:history="1">
         <w:r>
           <w:rPr>
             <w:rStyle w:val="Hipervnculo"/>
@@ -4231,7 +4337,7 @@
       <w:r>
         <w:t>​</w:t>
       </w:r>
-      <w:hyperlink r:id="rId25" w:history="1">
+      <w:hyperlink r:id="rId24" w:history="1">
         <w:r>
           <w:rPr>
             <w:rStyle w:val="Hipervnculo"/>
@@ -4242,17 +4348,7 @@
     </w:p>
     <w:p>
       <w:r>
-        <w:t xml:space="preserve">Electrolux Professional. (2022). </w:t>
-      </w:r>
-      <w:r>
-        <w:rPr>
-          <w:i/>
-          <w:iCs/>
-        </w:rPr>
-        <w:t>10 reglas de higiene en la cocina</w:t>
-      </w:r>
-      <w:r>
-        <w:t>. </w:t>
+        <w:t>Electrolux Professional. (2022). 10 reglas de higiene en la cocina. </w:t>
       </w:r>
     </w:p>
     <w:p>
@@ -4261,7 +4357,7 @@
           <w:lang w:val="en-US"/>
         </w:rPr>
       </w:pPr>
-      <w:hyperlink r:id="rId26" w:history="1">
+      <w:hyperlink r:id="rId25" w:history="1">
         <w:r>
           <w:rPr>
             <w:rStyle w:val="Hipervnculo"/>
@@ -4277,7 +4373,7 @@
         </w:rPr>
         <w:t>​</w:t>
       </w:r>
-      <w:hyperlink r:id="rId27" w:history="1">
+      <w:hyperlink r:id="rId26" w:history="1">
         <w:r>
           <w:rPr>
             <w:rStyle w:val="Hipervnculo"/>
@@ -4288,28 +4384,56 @@
       </w:hyperlink>
     </w:p>
     <w:p>
-      <w:pPr>
-        <w:rPr>
-          <w:lang w:val="en-US"/>
-        </w:rPr>
-      </w:pPr>
+      <w:proofErr w:type="spellStart"/>
+      <w:r>
+        <w:t>Go</w:t>
+      </w:r>
+      <w:proofErr w:type="spellEnd"/>
+      <w:r>
+        <w:t xml:space="preserve"> Red </w:t>
+      </w:r>
+      <w:proofErr w:type="spellStart"/>
+      <w:r>
+        <w:t>for</w:t>
+      </w:r>
+      <w:proofErr w:type="spellEnd"/>
+      <w:r>
+        <w:t xml:space="preserve"> </w:t>
+      </w:r>
+      <w:proofErr w:type="spellStart"/>
+      <w:r>
+        <w:t>Women</w:t>
+      </w:r>
+      <w:proofErr w:type="spellEnd"/>
+      <w:r>
+        <w:t>. (2024). Equipo y utensilios de cocina esenciales.</w:t>
+      </w:r>
     </w:p>
     <w:p>
-      <w:pPr>
-        <w:rPr>
-          <w:rStyle w:val="Hipervnculo"/>
-          <w:lang w:val="en-US"/>
-        </w:rPr>
-      </w:pPr>
+      <w:hyperlink r:id="rId27" w:history="1">
+        <w:r>
+          <w:rPr>
+            <w:rStyle w:val="Hipervnculo"/>
+          </w:rPr>
+          <w:t>https://www.goredforwomen.org/es/healthy-living/healthy-eating/cooking-skills/meal-planning/essential-kitchen-equipment-and-utensils</w:t>
+        </w:r>
+      </w:hyperlink>
     </w:p>
     <w:p>
       <w:pPr>
+        <w:rPr>
+          <w:rStyle w:val="Hipervnculo"/>
+        </w:rPr>
+      </w:pPr>
+    </w:p>
+    <w:p>
+      <w:pPr>
         <w:pStyle w:val="Titulosgenerales"/>
         <w:rPr>
           <w:lang w:val="es-CO"/>
         </w:rPr>
       </w:pPr>
-      <w:bookmarkStart w:id="9" w:name="_Toc191555822"/>
+      <w:bookmarkStart w:id="9" w:name="_Toc194315805"/>
       <w:r>
         <w:rPr>
           <w:lang w:val="es-CO"/>
@@ -4433,7 +4557,19 @@
               <w:rPr>
                 <w:lang w:val="es-CO"/>
               </w:rPr>
-              <w:t>Responsable del Ecosistema</w:t>
+              <w:t xml:space="preserve">Responsable del </w:t>
+            </w:r>
+            <w:r>
+              <w:rPr>
+                <w:lang w:val="es-CO"/>
+              </w:rPr>
+              <w:t>e</w:t>
+            </w:r>
+            <w:r>
+              <w:rPr>
+                <w:lang w:val="es-CO"/>
+              </w:rPr>
+              <w:t>cosistema</w:t>
             </w:r>
           </w:p>
         </w:tc>
@@ -4492,7 +4628,13 @@
               <w:rPr>
                 <w:lang w:val="es-CO"/>
               </w:rPr>
-              <w:t>Responsable de Línea de Producción</w:t>
+              <w:t>R</w:t>
+            </w:r>
+            <w:r>
+              <w:rPr>
+                <w:lang w:val="es-CO"/>
+              </w:rPr>
+              <w:t>esponsable de línea de producción</w:t>
             </w:r>
           </w:p>
         </w:tc>
@@ -4554,7 +4696,13 @@
               <w:rPr>
                 <w:lang w:val="es-CO"/>
               </w:rPr>
-              <w:t>Experto temático</w:t>
+              <w:t>E</w:t>
+            </w:r>
+            <w:r>
+              <w:rPr>
+                <w:lang w:val="es-CO"/>
+              </w:rPr>
+              <w:t>xperto temático</w:t>
             </w:r>
           </w:p>
         </w:tc>
@@ -4573,7 +4721,19 @@
               <w:rPr>
                 <w:lang w:val="es-CO"/>
               </w:rPr>
-              <w:t>Centro de Des​arrollo Agropecuario y Agroindustrial - Regional Boyacá</w:t>
+              <w:t xml:space="preserve">Regional Boyacá </w:t>
+            </w:r>
+            <w:r>
+              <w:rPr>
+                <w:lang w:val="es-CO"/>
+              </w:rPr>
+              <w:t xml:space="preserve">- </w:t>
+            </w:r>
+            <w:r>
+              <w:rPr>
+                <w:lang w:val="es-CO"/>
+              </w:rPr>
+              <w:t xml:space="preserve">Centro de Desarrollo Agropecuario y Agroindustrial </w:t>
             </w:r>
           </w:p>
         </w:tc>
@@ -4613,7 +4773,13 @@
               <w:rPr>
                 <w:lang w:val="es-CO"/>
               </w:rPr>
-              <w:t>Evaluadora Instruccional</w:t>
+              <w:t>E</w:t>
+            </w:r>
+            <w:r>
+              <w:rPr>
+                <w:lang w:val="es-CO"/>
+              </w:rPr>
+              <w:t>valuadora instruccional</w:t>
             </w:r>
           </w:p>
         </w:tc>
@@ -4632,7 +4798,7 @@
               <w:rPr>
                 <w:lang w:val="es-CO"/>
               </w:rPr>
-              <w:t>Centro Agroempresarial y Desarrollo Pecuario - Regional Huila</w:t>
+              <w:t>Regional Huila - Centro Agroempresarial y Desarrollo Pecuario</w:t>
             </w:r>
           </w:p>
         </w:tc>
@@ -4675,7 +4841,13 @@
               <w:rPr>
                 <w:lang w:val="es-CO"/>
               </w:rPr>
-              <w:t>Diseñador de contenidos</w:t>
+              <w:t>D</w:t>
+            </w:r>
+            <w:r>
+              <w:rPr>
+                <w:lang w:val="es-CO"/>
+              </w:rPr>
+              <w:t>iseñador de contenidos</w:t>
             </w:r>
           </w:p>
         </w:tc>
@@ -4694,7 +4866,7 @@
               <w:rPr>
                 <w:lang w:val="es-CO"/>
               </w:rPr>
-              <w:t>Centro Agroempresarial y Desarrollo Pecuario - Regional Huila</w:t>
+              <w:t>Regional Huila - Centro Agroempresarial y Desarrollo Pecuario</w:t>
             </w:r>
           </w:p>
         </w:tc>
@@ -4734,7 +4906,13 @@
               <w:rPr>
                 <w:lang w:val="es-CO"/>
               </w:rPr>
-              <w:t xml:space="preserve">Desarrollador </w:t>
+              <w:t>D</w:t>
+            </w:r>
+            <w:r>
+              <w:rPr>
+                <w:lang w:val="es-CO"/>
+              </w:rPr>
+              <w:t xml:space="preserve">esarrollador </w:t>
             </w:r>
             <w:r>
               <w:rPr>
@@ -4773,7 +4951,7 @@
               <w:rPr>
                 <w:lang w:val="es-CO"/>
               </w:rPr>
-              <w:t>Centro Agroempresarial y Desarrollo Pecuario - Regional Huila</w:t>
+              <w:t>Regional Huila - Centro Agroempresarial y Desarrollo Pecuario</w:t>
             </w:r>
           </w:p>
         </w:tc>
@@ -4816,7 +4994,13 @@
               <w:rPr>
                 <w:lang w:val="es-CO"/>
               </w:rPr>
-              <w:t>Validador de Recursos Educativos Digitales</w:t>
+              <w:t>V</w:t>
+            </w:r>
+            <w:r>
+              <w:rPr>
+                <w:lang w:val="es-CO"/>
+              </w:rPr>
+              <w:t>alidador de recursos educativos digitales</w:t>
             </w:r>
           </w:p>
         </w:tc>
@@ -4835,7 +5019,7 @@
               <w:rPr>
                 <w:lang w:val="es-CO"/>
               </w:rPr>
-              <w:t>Centro Agroempresarial y Desarrollo Pecuario - Regional Huila</w:t>
+              <w:t>Regional Huila - Centro Agroempresarial y Desarrollo Pecuario</w:t>
             </w:r>
           </w:p>
         </w:tc>
@@ -4856,7 +5040,25 @@
               <w:rPr>
                 <w:lang w:val="es-CO"/>
               </w:rPr>
-              <w:t>Daniel Ricardo Mutis Gómez</w:t>
+              <w:t>Ra</w:t>
+            </w:r>
+            <w:r>
+              <w:rPr>
+                <w:lang w:val="es-CO"/>
+              </w:rPr>
+              <w:t>ú</w:t>
+            </w:r>
+            <w:r>
+              <w:rPr>
+                <w:lang w:val="es-CO"/>
+              </w:rPr>
+              <w:t>l Mosquera</w:t>
+            </w:r>
+            <w:r>
+              <w:rPr>
+                <w:lang w:val="es-CO"/>
+              </w:rPr>
+              <w:t xml:space="preserve"> Serrano</w:t>
             </w:r>
           </w:p>
         </w:tc>
@@ -4875,7 +5077,25 @@
               <w:rPr>
                 <w:lang w:val="es-CO"/>
               </w:rPr>
-              <w:t>Evaluador para Contenidos Inclusivos y Accesibles</w:t>
+              <w:t>E</w:t>
+            </w:r>
+            <w:r>
+              <w:rPr>
+                <w:lang w:val="es-CO"/>
+              </w:rPr>
+              <w:t xml:space="preserve">valuador </w:t>
+            </w:r>
+            <w:r>
+              <w:rPr>
+                <w:lang w:val="es-CO"/>
+              </w:rPr>
+              <w:t>de</w:t>
+            </w:r>
+            <w:r>
+              <w:rPr>
+                <w:lang w:val="es-CO"/>
+              </w:rPr>
+              <w:t xml:space="preserve"> contenidos inclusivos y accesibles</w:t>
             </w:r>
           </w:p>
         </w:tc>
@@ -4894,7 +5114,19 @@
               <w:rPr>
                 <w:lang w:val="es-CO"/>
               </w:rPr>
-              <w:t>Centro Agroempresarial y Desarrollo Pecuario - Regional Huila</w:t>
+              <w:t xml:space="preserve">Regional Huila </w:t>
+            </w:r>
+            <w:r>
+              <w:rPr>
+                <w:lang w:val="es-CO"/>
+              </w:rPr>
+              <w:t xml:space="preserve">- </w:t>
+            </w:r>
+            <w:r>
+              <w:rPr>
+                <w:lang w:val="es-CO"/>
+              </w:rPr>
+              <w:t>Centro Agroempresarial y Desarrollo Pecuario</w:t>
             </w:r>
           </w:p>
         </w:tc>
@@ -10275,6 +10507,7 @@
   <w:style w:type="character" w:default="1" w:styleId="Fuentedeprrafopredeter">
     <w:name w:val="Default Paragraph Font"/>
     <w:uiPriority w:val="1"/>
+    <w:semiHidden/>
     <w:unhideWhenUsed/>
   </w:style>
   <w:style w:type="table" w:default="1" w:styleId="Tablanormal">

</xml_diff>